<commit_message>
Updade de inimigos no documento
</commit_message>
<xml_diff>
--- a/Documentos/Documento de desenvolvimento de jogo.docx
+++ b/Documentos/Documento de desenvolvimento de jogo.docx
@@ -84,13 +84,7 @@
         <w:t>O jogador irá controlar uma criança por volta dos 10 anos de idade (possibilidade de escolher género?), irá acordar fora da cidade</w:t>
       </w:r>
       <w:r>
-        <w:t xml:space="preserve"> </w:t>
-      </w:r>
-      <w:r>
-        <w:t>sem quaisquer memorias do que se está a acontecer</w:t>
-      </w:r>
-      <w:r>
-        <w:t>, numa noite bastante iluminada devido ao fogo originado na cidade</w:t>
+        <w:t xml:space="preserve"> sem quaisquer memorias do que se está a acontecer, numa noite bastante iluminada devido ao fogo originado na cidade</w:t>
       </w:r>
       <w:r>
         <w:t>. Este terá que navegar pelo mapa para encontrar respostas e reencontrar a sua família.</w:t>
@@ -135,8 +129,6 @@
       <w:r>
         <w:t>O jogador irá encontrar completa destruição a volta de uma bruxa presa e morta um poste de fogueira, esta sendo a mãe da nossa personagem e a causadora da destruição da cidade.</w:t>
       </w:r>
-      <w:bookmarkStart w:id="0" w:name="_GoBack"/>
-      <w:bookmarkEnd w:id="0"/>
     </w:p>
     <w:p/>
     <w:p>
@@ -267,15 +259,15 @@
         </w:numPr>
       </w:pPr>
       <w:r>
-        <w:t xml:space="preserve">As batalhas contra um Boss serão como </w:t>
+        <w:t xml:space="preserve">As batalhas contra um Boss serão como inimigos </w:t>
       </w:r>
       <w:proofErr w:type="gramStart"/>
       <w:r>
-        <w:t>inimigos</w:t>
+        <w:t>normais</w:t>
       </w:r>
       <w:proofErr w:type="gramEnd"/>
       <w:r>
-        <w:t xml:space="preserve"> normais mas estes não são vulneráveis a ataques furtivos, possuem mais vida e uma maior variedade de ataques.</w:t>
+        <w:t xml:space="preserve"> mas estes não são vulneráveis a ataques furtivos, possuem mais vida e uma maior variedade de ataques.</w:t>
       </w:r>
     </w:p>
     <w:p>
@@ -286,25 +278,162 @@
     <w:p/>
     <w:p>
       <w:pPr>
+        <w:pStyle w:val="Subttulo"/>
+      </w:pPr>
+      <w:r>
+        <w:t>Conceito de inimigos:</w:t>
+      </w:r>
+    </w:p>
+    <w:p>
+      <w:pPr>
+        <w:pStyle w:val="Subttulo"/>
+      </w:pPr>
+    </w:p>
+    <w:p>
+      <w:r>
+        <w:tab/>
+      </w:r>
+      <w:r>
+        <w:t>Nível</w:t>
+      </w:r>
+      <w:r>
+        <w:t xml:space="preserve"> 1:</w:t>
+      </w:r>
+      <w:r>
+        <w:t xml:space="preserve"> Campos de trigo e aboboras</w:t>
+      </w:r>
+    </w:p>
+    <w:p/>
+    <w:p>
+      <w:pPr>
+        <w:pStyle w:val="PargrafodaLista"/>
+        <w:numPr>
+          <w:ilvl w:val="0"/>
+          <w:numId w:val="5"/>
+        </w:numPr>
+      </w:pPr>
+      <w:r>
+        <w:t>Abobora rolante: está abobora parece uma abobora normal de longe, mas possui olhos assimétricos e raízes de fora que que permitem andar e atacar, esta pode rolar e saltar para se impulsionar rapidamente contra o jogador</w:t>
+      </w:r>
+    </w:p>
+    <w:p>
+      <w:pPr>
+        <w:pStyle w:val="PargrafodaLista"/>
+        <w:numPr>
+          <w:ilvl w:val="0"/>
+          <w:numId w:val="5"/>
+        </w:numPr>
+      </w:pPr>
+      <w:r>
+        <w:t>Espantalho negro: este boneco estacionário tem a capacidade de atacar o jogador de longe com magia negra</w:t>
+      </w:r>
+    </w:p>
+    <w:p>
+      <w:pPr>
+        <w:pStyle w:val="PargrafodaLista"/>
+        <w:numPr>
+          <w:ilvl w:val="0"/>
+          <w:numId w:val="5"/>
+        </w:numPr>
+      </w:pPr>
+      <w:r>
         <w:rPr>
-          <w:rFonts w:eastAsiaTheme="minorEastAsia"/>
-          <w:color w:val="5A5A5A" w:themeColor="text1" w:themeTint="A5"/>
-          <w:spacing w:val="15"/>
-          <w:sz w:val="22"/>
-          <w:szCs w:val="22"/>
+          <w:b/>
         </w:rPr>
-      </w:pPr>
-      <w:r>
-        <w:br w:type="page"/>
-      </w:r>
-    </w:p>
+        <w:t>Boss 1:</w:t>
+      </w:r>
+      <w:r>
+        <w:t xml:space="preserve"> Rei abobora: este tem aspeto de um homem gordo corpo de espantalho e cabeça de abobora, uma das suas é substituída por </w:t>
+      </w:r>
+      <w:r>
+        <w:t>um longo ramo afiado enquanto a outra tem forma de gancho com um saco preso sobre o ombro, ele pode atacar com o saco ou tirar de dentro aboboras que são aboboras rolantes.</w:t>
+      </w:r>
+    </w:p>
+    <w:p/>
+    <w:p>
+      <w:r>
+        <w:t>Nível 2</w:t>
+      </w:r>
+      <w:r>
+        <w:t>: Estábulos</w:t>
+      </w:r>
+    </w:p>
+    <w:p>
+      <w:pPr>
+        <w:pStyle w:val="PargrafodaLista"/>
+        <w:numPr>
+          <w:ilvl w:val="0"/>
+          <w:numId w:val="6"/>
+        </w:numPr>
+      </w:pPr>
+      <w:r>
+        <w:t xml:space="preserve">Gado morto-vivo: simples vacas e cabras com infeções e </w:t>
+      </w:r>
+      <w:r>
+        <w:t>parte da carne arrancada</w:t>
+      </w:r>
+    </w:p>
+    <w:p>
+      <w:pPr>
+        <w:pStyle w:val="PargrafodaLista"/>
+        <w:numPr>
+          <w:ilvl w:val="0"/>
+          <w:numId w:val="6"/>
+        </w:numPr>
+        <w:rPr>
+          <w:b/>
+        </w:rPr>
+      </w:pPr>
+      <w:r>
+        <w:rPr>
+          <w:b/>
+        </w:rPr>
+        <w:t>Boss2:</w:t>
+      </w:r>
+      <w:r>
+        <w:rPr>
+          <w:b/>
+        </w:rPr>
+        <w:t xml:space="preserve"> </w:t>
+      </w:r>
+      <w:r>
+        <w:t>Este irá ter um aspeto de um pastor/agricultor, alto e muito magro, com o crânio bem definido sob a pele, mas parcialmente escondido por um largo chapéu de feno, este possui duas armas, uma foice e uma forquilha, sendo capaz de atirar a última contra o jogador.</w:t>
+      </w:r>
+    </w:p>
+    <w:p>
+      <w:proofErr w:type="spellStart"/>
+      <w:r>
+        <w:t>Nivel</w:t>
+      </w:r>
+      <w:proofErr w:type="spellEnd"/>
+      <w:r>
+        <w:t xml:space="preserve"> 3: Esgotos</w:t>
+      </w:r>
+    </w:p>
+    <w:p/>
+    <w:p>
+      <w:r>
+        <w:tab/>
+      </w:r>
+      <w:r>
+        <w:tab/>
+      </w:r>
+      <w:r>
+        <w:tab/>
+      </w:r>
+      <w:r>
+        <w:tab/>
+      </w:r>
+      <w:bookmarkStart w:id="0" w:name="_GoBack"/>
+      <w:bookmarkEnd w:id="0"/>
+    </w:p>
+    <w:p/>
     <w:p>
       <w:pPr>
         <w:pStyle w:val="Subttulo"/>
       </w:pPr>
       <w:proofErr w:type="spellStart"/>
       <w:r>
-        <w:lastRenderedPageBreak/>
         <w:t>Assets</w:t>
       </w:r>
       <w:proofErr w:type="spellEnd"/>
@@ -344,6 +473,7 @@
         </w:numPr>
       </w:pPr>
       <w:r>
+        <w:lastRenderedPageBreak/>
         <w:t>Modelos do jogador e os seus diferentes acessórios</w:t>
       </w:r>
     </w:p>
@@ -497,6 +627,119 @@
     </w:lvl>
   </w:abstractNum>
   <w:abstractNum w:abstractNumId="1" w15:restartNumberingAfterBreak="0">
+    <w:nsid w:val="464B72D1"/>
+    <w:multiLevelType w:val="hybridMultilevel"/>
+    <w:tmpl w:val="1C8456B4"/>
+    <w:lvl w:ilvl="0" w:tplc="08160001">
+      <w:start w:val="1"/>
+      <w:numFmt w:val="bullet"/>
+      <w:lvlText w:val=""/>
+      <w:lvlJc w:val="left"/>
+      <w:pPr>
+        <w:ind w:left="3600" w:hanging="360"/>
+      </w:pPr>
+      <w:rPr>
+        <w:rFonts w:ascii="Symbol" w:hAnsi="Symbol" w:hint="default"/>
+      </w:rPr>
+    </w:lvl>
+    <w:lvl w:ilvl="1" w:tplc="08160003" w:tentative="1">
+      <w:start w:val="1"/>
+      <w:numFmt w:val="bullet"/>
+      <w:lvlText w:val="o"/>
+      <w:lvlJc w:val="left"/>
+      <w:pPr>
+        <w:ind w:left="4320" w:hanging="360"/>
+      </w:pPr>
+      <w:rPr>
+        <w:rFonts w:ascii="Courier New" w:hAnsi="Courier New" w:cs="Courier New" w:hint="default"/>
+      </w:rPr>
+    </w:lvl>
+    <w:lvl w:ilvl="2" w:tplc="08160005" w:tentative="1">
+      <w:start w:val="1"/>
+      <w:numFmt w:val="bullet"/>
+      <w:lvlText w:val=""/>
+      <w:lvlJc w:val="left"/>
+      <w:pPr>
+        <w:ind w:left="5040" w:hanging="360"/>
+      </w:pPr>
+      <w:rPr>
+        <w:rFonts w:ascii="Wingdings" w:hAnsi="Wingdings" w:hint="default"/>
+      </w:rPr>
+    </w:lvl>
+    <w:lvl w:ilvl="3" w:tplc="08160001" w:tentative="1">
+      <w:start w:val="1"/>
+      <w:numFmt w:val="bullet"/>
+      <w:lvlText w:val=""/>
+      <w:lvlJc w:val="left"/>
+      <w:pPr>
+        <w:ind w:left="5760" w:hanging="360"/>
+      </w:pPr>
+      <w:rPr>
+        <w:rFonts w:ascii="Symbol" w:hAnsi="Symbol" w:hint="default"/>
+      </w:rPr>
+    </w:lvl>
+    <w:lvl w:ilvl="4" w:tplc="08160003" w:tentative="1">
+      <w:start w:val="1"/>
+      <w:numFmt w:val="bullet"/>
+      <w:lvlText w:val="o"/>
+      <w:lvlJc w:val="left"/>
+      <w:pPr>
+        <w:ind w:left="6480" w:hanging="360"/>
+      </w:pPr>
+      <w:rPr>
+        <w:rFonts w:ascii="Courier New" w:hAnsi="Courier New" w:cs="Courier New" w:hint="default"/>
+      </w:rPr>
+    </w:lvl>
+    <w:lvl w:ilvl="5" w:tplc="08160005" w:tentative="1">
+      <w:start w:val="1"/>
+      <w:numFmt w:val="bullet"/>
+      <w:lvlText w:val=""/>
+      <w:lvlJc w:val="left"/>
+      <w:pPr>
+        <w:ind w:left="7200" w:hanging="360"/>
+      </w:pPr>
+      <w:rPr>
+        <w:rFonts w:ascii="Wingdings" w:hAnsi="Wingdings" w:hint="default"/>
+      </w:rPr>
+    </w:lvl>
+    <w:lvl w:ilvl="6" w:tplc="08160001" w:tentative="1">
+      <w:start w:val="1"/>
+      <w:numFmt w:val="bullet"/>
+      <w:lvlText w:val=""/>
+      <w:lvlJc w:val="left"/>
+      <w:pPr>
+        <w:ind w:left="7920" w:hanging="360"/>
+      </w:pPr>
+      <w:rPr>
+        <w:rFonts w:ascii="Symbol" w:hAnsi="Symbol" w:hint="default"/>
+      </w:rPr>
+    </w:lvl>
+    <w:lvl w:ilvl="7" w:tplc="08160003" w:tentative="1">
+      <w:start w:val="1"/>
+      <w:numFmt w:val="bullet"/>
+      <w:lvlText w:val="o"/>
+      <w:lvlJc w:val="left"/>
+      <w:pPr>
+        <w:ind w:left="8640" w:hanging="360"/>
+      </w:pPr>
+      <w:rPr>
+        <w:rFonts w:ascii="Courier New" w:hAnsi="Courier New" w:cs="Courier New" w:hint="default"/>
+      </w:rPr>
+    </w:lvl>
+    <w:lvl w:ilvl="8" w:tplc="08160005" w:tentative="1">
+      <w:start w:val="1"/>
+      <w:numFmt w:val="bullet"/>
+      <w:lvlText w:val=""/>
+      <w:lvlJc w:val="left"/>
+      <w:pPr>
+        <w:ind w:left="9360" w:hanging="360"/>
+      </w:pPr>
+      <w:rPr>
+        <w:rFonts w:ascii="Wingdings" w:hAnsi="Wingdings" w:hint="default"/>
+      </w:rPr>
+    </w:lvl>
+  </w:abstractNum>
+  <w:abstractNum w:abstractNumId="2" w15:restartNumberingAfterBreak="0">
     <w:nsid w:val="4FE70C6C"/>
     <w:multiLevelType w:val="hybridMultilevel"/>
     <w:tmpl w:val="9CCCE66E"/>
@@ -582,7 +825,7 @@
       </w:pPr>
     </w:lvl>
   </w:abstractNum>
-  <w:abstractNum w:abstractNumId="2" w15:restartNumberingAfterBreak="0">
+  <w:abstractNum w:abstractNumId="3" w15:restartNumberingAfterBreak="0">
     <w:nsid w:val="56E1436F"/>
     <w:multiLevelType w:val="hybridMultilevel"/>
     <w:tmpl w:val="777A27B4"/>
@@ -695,7 +938,120 @@
       </w:rPr>
     </w:lvl>
   </w:abstractNum>
-  <w:abstractNum w:abstractNumId="3" w15:restartNumberingAfterBreak="0">
+  <w:abstractNum w:abstractNumId="4" w15:restartNumberingAfterBreak="0">
+    <w:nsid w:val="5AB4702B"/>
+    <w:multiLevelType w:val="hybridMultilevel"/>
+    <w:tmpl w:val="E4A08050"/>
+    <w:lvl w:ilvl="0" w:tplc="08160001">
+      <w:start w:val="1"/>
+      <w:numFmt w:val="bullet"/>
+      <w:lvlText w:val=""/>
+      <w:lvlJc w:val="left"/>
+      <w:pPr>
+        <w:ind w:left="3192" w:hanging="360"/>
+      </w:pPr>
+      <w:rPr>
+        <w:rFonts w:ascii="Symbol" w:hAnsi="Symbol" w:hint="default"/>
+      </w:rPr>
+    </w:lvl>
+    <w:lvl w:ilvl="1" w:tplc="08160003" w:tentative="1">
+      <w:start w:val="1"/>
+      <w:numFmt w:val="bullet"/>
+      <w:lvlText w:val="o"/>
+      <w:lvlJc w:val="left"/>
+      <w:pPr>
+        <w:ind w:left="3912" w:hanging="360"/>
+      </w:pPr>
+      <w:rPr>
+        <w:rFonts w:ascii="Courier New" w:hAnsi="Courier New" w:cs="Courier New" w:hint="default"/>
+      </w:rPr>
+    </w:lvl>
+    <w:lvl w:ilvl="2" w:tplc="08160005" w:tentative="1">
+      <w:start w:val="1"/>
+      <w:numFmt w:val="bullet"/>
+      <w:lvlText w:val=""/>
+      <w:lvlJc w:val="left"/>
+      <w:pPr>
+        <w:ind w:left="4632" w:hanging="360"/>
+      </w:pPr>
+      <w:rPr>
+        <w:rFonts w:ascii="Wingdings" w:hAnsi="Wingdings" w:hint="default"/>
+      </w:rPr>
+    </w:lvl>
+    <w:lvl w:ilvl="3" w:tplc="08160001" w:tentative="1">
+      <w:start w:val="1"/>
+      <w:numFmt w:val="bullet"/>
+      <w:lvlText w:val=""/>
+      <w:lvlJc w:val="left"/>
+      <w:pPr>
+        <w:ind w:left="5352" w:hanging="360"/>
+      </w:pPr>
+      <w:rPr>
+        <w:rFonts w:ascii="Symbol" w:hAnsi="Symbol" w:hint="default"/>
+      </w:rPr>
+    </w:lvl>
+    <w:lvl w:ilvl="4" w:tplc="08160003" w:tentative="1">
+      <w:start w:val="1"/>
+      <w:numFmt w:val="bullet"/>
+      <w:lvlText w:val="o"/>
+      <w:lvlJc w:val="left"/>
+      <w:pPr>
+        <w:ind w:left="6072" w:hanging="360"/>
+      </w:pPr>
+      <w:rPr>
+        <w:rFonts w:ascii="Courier New" w:hAnsi="Courier New" w:cs="Courier New" w:hint="default"/>
+      </w:rPr>
+    </w:lvl>
+    <w:lvl w:ilvl="5" w:tplc="08160005" w:tentative="1">
+      <w:start w:val="1"/>
+      <w:numFmt w:val="bullet"/>
+      <w:lvlText w:val=""/>
+      <w:lvlJc w:val="left"/>
+      <w:pPr>
+        <w:ind w:left="6792" w:hanging="360"/>
+      </w:pPr>
+      <w:rPr>
+        <w:rFonts w:ascii="Wingdings" w:hAnsi="Wingdings" w:hint="default"/>
+      </w:rPr>
+    </w:lvl>
+    <w:lvl w:ilvl="6" w:tplc="08160001" w:tentative="1">
+      <w:start w:val="1"/>
+      <w:numFmt w:val="bullet"/>
+      <w:lvlText w:val=""/>
+      <w:lvlJc w:val="left"/>
+      <w:pPr>
+        <w:ind w:left="7512" w:hanging="360"/>
+      </w:pPr>
+      <w:rPr>
+        <w:rFonts w:ascii="Symbol" w:hAnsi="Symbol" w:hint="default"/>
+      </w:rPr>
+    </w:lvl>
+    <w:lvl w:ilvl="7" w:tplc="08160003" w:tentative="1">
+      <w:start w:val="1"/>
+      <w:numFmt w:val="bullet"/>
+      <w:lvlText w:val="o"/>
+      <w:lvlJc w:val="left"/>
+      <w:pPr>
+        <w:ind w:left="8232" w:hanging="360"/>
+      </w:pPr>
+      <w:rPr>
+        <w:rFonts w:ascii="Courier New" w:hAnsi="Courier New" w:cs="Courier New" w:hint="default"/>
+      </w:rPr>
+    </w:lvl>
+    <w:lvl w:ilvl="8" w:tplc="08160005" w:tentative="1">
+      <w:start w:val="1"/>
+      <w:numFmt w:val="bullet"/>
+      <w:lvlText w:val=""/>
+      <w:lvlJc w:val="left"/>
+      <w:pPr>
+        <w:ind w:left="8952" w:hanging="360"/>
+      </w:pPr>
+      <w:rPr>
+        <w:rFonts w:ascii="Wingdings" w:hAnsi="Wingdings" w:hint="default"/>
+      </w:rPr>
+    </w:lvl>
+  </w:abstractNum>
+  <w:abstractNum w:abstractNumId="5" w15:restartNumberingAfterBreak="0">
     <w:nsid w:val="602E2004"/>
     <w:multiLevelType w:val="hybridMultilevel"/>
     <w:tmpl w:val="F9BE8F80"/>
@@ -812,13 +1168,19 @@
     <w:abstractNumId w:val="0"/>
   </w:num>
   <w:num w:numId="2">
+    <w:abstractNumId w:val="3"/>
+  </w:num>
+  <w:num w:numId="3">
     <w:abstractNumId w:val="2"/>
   </w:num>
-  <w:num w:numId="3">
+  <w:num w:numId="4">
+    <w:abstractNumId w:val="5"/>
+  </w:num>
+  <w:num w:numId="5">
     <w:abstractNumId w:val="1"/>
   </w:num>
-  <w:num w:numId="4">
-    <w:abstractNumId w:val="3"/>
+  <w:num w:numId="6">
+    <w:abstractNumId w:val="4"/>
   </w:num>
 </w:numbering>
 </file>

</xml_diff>